<commit_message>
Disable code, title, city fields in foreign excursions
</commit_message>
<xml_diff>
--- a/yii2/vendor/admapp/resources/schooltransports/EXCURIONS_FOREIGN_COUNTRY_SECONDARY.docx
+++ b/yii2/vendor/admapp/resources/schooltransports/EXCURIONS_FOREIGN_COUNTRY_SECONDARY.docx
@@ -1006,7 +1006,6 @@
         <w:spacing w:after="120" w:line="240" w:lineRule="auto"/>
         <w:ind w:left="714" w:hanging="357"/>
         <w:contextualSpacing w:val="0"/>
-        <w:jc w:val="both"/>
         <w:rPr>
           <w:rFonts w:cs="Arial"/>
         </w:rPr>
@@ -1028,7 +1027,6 @@
         <w:spacing w:after="120" w:line="240" w:lineRule="auto"/>
         <w:ind w:left="714" w:hanging="357"/>
         <w:contextualSpacing w:val="0"/>
-        <w:jc w:val="both"/>
         <w:rPr>
           <w:rFonts w:cs="Arial"/>
         </w:rPr>
@@ -1050,7 +1048,6 @@
         <w:spacing w:after="120" w:line="240" w:lineRule="auto"/>
         <w:ind w:left="714" w:hanging="357"/>
         <w:contextualSpacing w:val="0"/>
-        <w:jc w:val="both"/>
         <w:rPr>
           <w:rFonts w:cs="Arial"/>
         </w:rPr>
@@ -1072,7 +1069,6 @@
         <w:spacing w:after="120" w:line="240" w:lineRule="auto"/>
         <w:ind w:left="714" w:hanging="357"/>
         <w:contextualSpacing w:val="0"/>
-        <w:jc w:val="both"/>
         <w:rPr>
           <w:rFonts w:cs="Arial"/>
         </w:rPr>
@@ -1107,7 +1103,6 @@
         <w:spacing w:after="120" w:line="240" w:lineRule="auto"/>
         <w:ind w:left="714" w:hanging="357"/>
         <w:contextualSpacing w:val="0"/>
-        <w:jc w:val="both"/>
         <w:rPr>
           <w:rFonts w:cs="Arial"/>
         </w:rPr>
@@ -1129,7 +1124,6 @@
         <w:spacing w:after="120" w:line="240" w:lineRule="auto"/>
         <w:ind w:left="714" w:hanging="357"/>
         <w:contextualSpacing w:val="0"/>
-        <w:jc w:val="both"/>
         <w:rPr>
           <w:rFonts w:cs="Arial"/>
         </w:rPr>
@@ -1151,7 +1145,6 @@
         <w:spacing w:after="120" w:line="240" w:lineRule="auto"/>
         <w:ind w:left="714" w:hanging="357"/>
         <w:contextualSpacing w:val="0"/>
-        <w:jc w:val="both"/>
         <w:rPr>
           <w:rFonts w:cs="Arial"/>
         </w:rPr>
@@ -1173,7 +1166,6 @@
         <w:spacing w:after="120" w:line="240" w:lineRule="auto"/>
         <w:ind w:left="714" w:hanging="357"/>
         <w:contextualSpacing w:val="0"/>
-        <w:jc w:val="both"/>
         <w:rPr>
           <w:rFonts w:cs="Arial"/>
         </w:rPr>
@@ -1621,24 +1613,7 @@
           <w:sz w:val="22"/>
           <w:szCs w:val="22"/>
         </w:rPr>
-        <w:t xml:space="preserve"> (${</w:t>
-      </w:r>
-      <w:r>
-        <w:rPr>
-          <w:rFonts w:ascii="Calibri" w:eastAsia="MS Mincho;ＭＳ 明朝" w:hAnsi="Calibri" w:cs="Calibri"/>
-          <w:sz w:val="22"/>
-          <w:szCs w:val="22"/>
-          <w:lang w:val="en-US"/>
-        </w:rPr>
-        <w:t>city</w:t>
-      </w:r>
-      <w:r>
-        <w:rPr>
-          <w:rFonts w:ascii="Calibri" w:eastAsia="MS Mincho;ＭＳ 明朝" w:hAnsi="Calibri" w:cs="Calibri"/>
-          <w:sz w:val="22"/>
-          <w:szCs w:val="22"/>
-        </w:rPr>
-        <w:t>})</w:t>
+        <w:t>,</w:t>
       </w:r>
       <w:r>
         <w:rPr>
@@ -1793,7 +1768,7 @@
           <w:sz w:val="22"/>
           <w:szCs w:val="22"/>
         </w:rPr>
-        <w:t>} τάξης.</w:t>
+        <w:t>}.</w:t>
       </w:r>
     </w:p>
     <w:p>

</xml_diff>

<commit_message>
Update international excursions template
</commit_message>
<xml_diff>
--- a/yii2/vendor/admapp/resources/schooltransports/EXCURIONS_FOREIGN_COUNTRY_SECONDARY.docx
+++ b/yii2/vendor/admapp/resources/schooltransports/EXCURIONS_FOREIGN_COUNTRY_SECONDARY.docx
@@ -968,7 +968,7 @@
           <w:rFonts w:ascii="Calibri" w:hAnsi="Calibri" w:cs="Times New Roman"/>
           <w:sz w:val="24"/>
         </w:rPr>
-        <w:t>} τάξης</w:t>
+        <w:t>}</w:t>
       </w:r>
       <w:r>
         <w:rPr>
@@ -1423,7 +1423,7 @@
           <w:sz w:val="22"/>
           <w:szCs w:val="22"/>
         </w:rPr>
-        <w:t xml:space="preserve"> ως αρχηγού συνοδού και</w:t>
+        <w:t xml:space="preserve"> ως αρχηγού και</w:t>
       </w:r>
       <w:r>
         <w:rPr>
@@ -1585,6 +1585,7 @@
       <w:r>
         <w:rPr>
           <w:rFonts w:ascii="Calibri" w:eastAsia="MS Mincho;ＭＳ 明朝" w:hAnsi="Calibri" w:cs="Calibri"/>
+          <w:b/>
           <w:sz w:val="22"/>
           <w:szCs w:val="22"/>
         </w:rPr>
@@ -1593,6 +1594,7 @@
       <w:r>
         <w:rPr>
           <w:rFonts w:ascii="Calibri" w:eastAsia="MS Mincho;ＭＳ 明朝" w:hAnsi="Calibri" w:cs="Calibri"/>
+          <w:b/>
           <w:sz w:val="22"/>
           <w:szCs w:val="22"/>
           <w:lang w:val="en-US"/>
@@ -1602,6 +1604,7 @@
       <w:r>
         <w:rPr>
           <w:rFonts w:ascii="Calibri" w:eastAsia="MS Mincho;ＭＳ 明朝" w:hAnsi="Calibri" w:cs="Calibri"/>
+          <w:b/>
           <w:sz w:val="22"/>
           <w:szCs w:val="22"/>
         </w:rPr>

</xml_diff>